<commit_message>
Fixed product link behavior
</commit_message>
<xml_diff>
--- a/wdd330_docs/wdd330-professional-development.docx
+++ b/wdd330_docs/wdd330-professional-development.docx
@@ -56,31 +56,13 @@
         </w:rPr>
         <w:t xml:space="preserve">: </w:t>
       </w:r>
-      <w:proofErr w:type="spellStart"/>
       <w:r>
         <w:rPr>
           <w:sz w:val="28"/>
           <w:szCs w:val="28"/>
         </w:rPr>
-        <w:t>Ojobor</w:t>
+        <w:t>Ojobor Favour</w:t>
       </w:r>
-      <w:proofErr w:type="spellEnd"/>
-      <w:r>
-        <w:rPr>
-          <w:sz w:val="28"/>
-          <w:szCs w:val="28"/>
-        </w:rPr>
-        <w:t xml:space="preserve"> </w:t>
-      </w:r>
-      <w:proofErr w:type="spellStart"/>
-      <w:r>
-        <w:rPr>
-          <w:sz w:val="28"/>
-          <w:szCs w:val="28"/>
-        </w:rPr>
-        <w:t>Favour</w:t>
-      </w:r>
-      <w:proofErr w:type="spellEnd"/>
     </w:p>
     <w:p>
       <w:pPr>
@@ -2487,23 +2469,7 @@
                 <w:sz w:val="20"/>
                 <w:szCs w:val="20"/>
               </w:rPr>
-              <w:t xml:space="preserve">I added a pause/resume feature to the countdown timer, experimenting with </w:t>
-            </w:r>
-            <w:proofErr w:type="spellStart"/>
-            <w:r>
-              <w:rPr>
-                <w:sz w:val="20"/>
-                <w:szCs w:val="20"/>
-              </w:rPr>
-              <w:t>setInterval</w:t>
-            </w:r>
-            <w:proofErr w:type="spellEnd"/>
-            <w:r>
-              <w:rPr>
-                <w:sz w:val="20"/>
-                <w:szCs w:val="20"/>
-              </w:rPr>
-              <w:t xml:space="preserve"> (src/countdown.js).</w:t>
+              <w:t>I added a pause/resume feature to the countdown timer, experimenting with setInterval (src/countdown.js).</w:t>
             </w:r>
           </w:p>
         </w:tc>
@@ -2586,39 +2552,7 @@
                 <w:sz w:val="20"/>
                 <w:szCs w:val="20"/>
               </w:rPr>
-              <w:t>I implemented dynamic product links in index.html and debugged cart functionality, creatively resolving path issues (src/index.html, src/</w:t>
-            </w:r>
-            <w:proofErr w:type="spellStart"/>
-            <w:r>
-              <w:rPr>
-                <w:sz w:val="20"/>
-                <w:szCs w:val="20"/>
-              </w:rPr>
-              <w:t>js</w:t>
-            </w:r>
-            <w:proofErr w:type="spellEnd"/>
-            <w:r>
-              <w:rPr>
-                <w:sz w:val="20"/>
-                <w:szCs w:val="20"/>
-              </w:rPr>
-              <w:t>/</w:t>
-            </w:r>
-            <w:proofErr w:type="spellStart"/>
-            <w:r>
-              <w:rPr>
-                <w:sz w:val="20"/>
-                <w:szCs w:val="20"/>
-              </w:rPr>
-              <w:t>ProductDetails.mjs</w:t>
-            </w:r>
-            <w:proofErr w:type="spellEnd"/>
-            <w:r>
-              <w:rPr>
-                <w:sz w:val="20"/>
-                <w:szCs w:val="20"/>
-              </w:rPr>
-              <w:t>).</w:t>
+              <w:t>I implemented dynamic product links in index.html and debugged cart functionality, creatively resolving path issues (src/index.html, src/js/ProductDetails.mjs).</w:t>
             </w:r>
           </w:p>
         </w:tc>
@@ -2715,39 +2649,7 @@
                 <w:sz w:val="20"/>
                 <w:szCs w:val="20"/>
               </w:rPr>
-              <w:t xml:space="preserve">I set up Git and resolved </w:t>
-            </w:r>
-            <w:proofErr w:type="spellStart"/>
-            <w:r>
-              <w:rPr>
-                <w:sz w:val="20"/>
-                <w:szCs w:val="20"/>
-              </w:rPr>
-              <w:t>npm</w:t>
-            </w:r>
-            <w:proofErr w:type="spellEnd"/>
-            <w:r>
-              <w:rPr>
-                <w:sz w:val="20"/>
-                <w:szCs w:val="20"/>
-              </w:rPr>
-              <w:t xml:space="preserve"> vulnerabilities (</w:t>
-            </w:r>
-            <w:proofErr w:type="spellStart"/>
-            <w:r>
-              <w:rPr>
-                <w:sz w:val="20"/>
-                <w:szCs w:val="20"/>
-              </w:rPr>
-              <w:t>npm</w:t>
-            </w:r>
-            <w:proofErr w:type="spellEnd"/>
-            <w:r>
-              <w:rPr>
-                <w:sz w:val="20"/>
-                <w:szCs w:val="20"/>
-              </w:rPr>
-              <w:t xml:space="preserve"> audit fix).</w:t>
+              <w:t>I set up Git and resolved npm vulnerabilities (npm audit fix).</w:t>
             </w:r>
           </w:p>
         </w:tc>
@@ -2832,7 +2734,6 @@
               </w:rPr>
               <w:t xml:space="preserve">I navigated Vite’s routing and </w:t>
             </w:r>
-            <w:proofErr w:type="spellStart"/>
             <w:proofErr w:type="gramStart"/>
             <w:r>
               <w:rPr>
@@ -2841,30 +2742,13 @@
               </w:rPr>
               <w:t>tents.json</w:t>
             </w:r>
-            <w:proofErr w:type="spellEnd"/>
             <w:proofErr w:type="gramEnd"/>
             <w:r>
               <w:rPr>
                 <w:sz w:val="20"/>
                 <w:szCs w:val="20"/>
               </w:rPr>
-              <w:t xml:space="preserve"> to implement dynamic pages and fix cart access (src/</w:t>
-            </w:r>
-            <w:proofErr w:type="spellStart"/>
-            <w:r>
-              <w:rPr>
-                <w:sz w:val="20"/>
-                <w:szCs w:val="20"/>
-              </w:rPr>
-              <w:t>product_pages</w:t>
-            </w:r>
-            <w:proofErr w:type="spellEnd"/>
-            <w:r>
-              <w:rPr>
-                <w:sz w:val="20"/>
-                <w:szCs w:val="20"/>
-              </w:rPr>
-              <w:t>/index.html, src/index.html).</w:t>
+              <w:t xml:space="preserve"> to implement dynamic pages and fix cart access (src/product_pages/index.html, src/index.html).</w:t>
             </w:r>
           </w:p>
         </w:tc>
@@ -3044,39 +2928,7 @@
                 <w:sz w:val="20"/>
                 <w:szCs w:val="20"/>
               </w:rPr>
-              <w:t>I shared my cart fixes with the team, explaining so-cart logic, and learned from their feedback on dynamic links (src/</w:t>
-            </w:r>
-            <w:proofErr w:type="spellStart"/>
-            <w:r>
-              <w:rPr>
-                <w:sz w:val="20"/>
-                <w:szCs w:val="20"/>
-              </w:rPr>
-              <w:t>js</w:t>
-            </w:r>
-            <w:proofErr w:type="spellEnd"/>
-            <w:r>
-              <w:rPr>
-                <w:sz w:val="20"/>
-                <w:szCs w:val="20"/>
-              </w:rPr>
-              <w:t>/</w:t>
-            </w:r>
-            <w:proofErr w:type="spellStart"/>
-            <w:r>
-              <w:rPr>
-                <w:sz w:val="20"/>
-                <w:szCs w:val="20"/>
-              </w:rPr>
-              <w:t>ProductDetails.mjs</w:t>
-            </w:r>
-            <w:proofErr w:type="spellEnd"/>
-            <w:r>
-              <w:rPr>
-                <w:sz w:val="20"/>
-                <w:szCs w:val="20"/>
-              </w:rPr>
-              <w:t>).</w:t>
+              <w:t>I shared my cart fixes with the team, explaining so-cart logic, and learned from their feedback on dynamic links (src/js/ProductDetails.mjs).</w:t>
             </w:r>
           </w:p>
         </w:tc>
@@ -3256,39 +3108,7 @@
                 <w:sz w:val="20"/>
                 <w:szCs w:val="20"/>
               </w:rPr>
-              <w:t>I divided W02 into dynamic page rendering, cart functionality, and link updates, fixing each systematically (src/</w:t>
-            </w:r>
-            <w:proofErr w:type="spellStart"/>
-            <w:r>
-              <w:rPr>
-                <w:sz w:val="20"/>
-                <w:szCs w:val="20"/>
-              </w:rPr>
-              <w:t>js</w:t>
-            </w:r>
-            <w:proofErr w:type="spellEnd"/>
-            <w:r>
-              <w:rPr>
-                <w:sz w:val="20"/>
-                <w:szCs w:val="20"/>
-              </w:rPr>
-              <w:t>/</w:t>
-            </w:r>
-            <w:proofErr w:type="spellStart"/>
-            <w:r>
-              <w:rPr>
-                <w:sz w:val="20"/>
-                <w:szCs w:val="20"/>
-              </w:rPr>
-              <w:t>ProductDetails.mjs</w:t>
-            </w:r>
-            <w:proofErr w:type="spellEnd"/>
-            <w:r>
-              <w:rPr>
-                <w:sz w:val="20"/>
-                <w:szCs w:val="20"/>
-              </w:rPr>
-              <w:t>, src/index.html).</w:t>
+              <w:t>I divided W02 into dynamic page rendering, cart functionality, and link updates, fixing each systematically (src/js/ProductDetails.mjs, src/index.html).</w:t>
             </w:r>
           </w:p>
         </w:tc>
@@ -3385,23 +3205,7 @@
                 <w:sz w:val="20"/>
                 <w:szCs w:val="20"/>
               </w:rPr>
-              <w:t xml:space="preserve">I fixed a cart overwrite bug in product.js using </w:t>
-            </w:r>
-            <w:proofErr w:type="spellStart"/>
-            <w:r>
-              <w:rPr>
-                <w:sz w:val="20"/>
-                <w:szCs w:val="20"/>
-              </w:rPr>
-              <w:t>DevTools</w:t>
-            </w:r>
-            <w:proofErr w:type="spellEnd"/>
-            <w:r>
-              <w:rPr>
-                <w:sz w:val="20"/>
-                <w:szCs w:val="20"/>
-              </w:rPr>
-              <w:t>.</w:t>
+              <w:t>I fixed a cart overwrite bug in product.js using DevTools.</w:t>
             </w:r>
           </w:p>
         </w:tc>
@@ -3484,39 +3288,271 @@
                 <w:sz w:val="20"/>
                 <w:szCs w:val="20"/>
               </w:rPr>
-              <w:t>I debugged and fixed the “Add to Cart” and cart page access issues, ensuring so-cart updates and displays correctly (src/</w:t>
-            </w:r>
-            <w:proofErr w:type="spellStart"/>
-            <w:r>
-              <w:rPr>
-                <w:sz w:val="20"/>
-                <w:szCs w:val="20"/>
-              </w:rPr>
-              <w:t>js</w:t>
-            </w:r>
-            <w:proofErr w:type="spellEnd"/>
-            <w:r>
-              <w:rPr>
-                <w:sz w:val="20"/>
-                <w:szCs w:val="20"/>
-              </w:rPr>
-              <w:t>/</w:t>
-            </w:r>
-            <w:proofErr w:type="spellStart"/>
-            <w:r>
-              <w:rPr>
-                <w:sz w:val="20"/>
-                <w:szCs w:val="20"/>
-              </w:rPr>
-              <w:t>ProductDetails.mjs</w:t>
-            </w:r>
-            <w:proofErr w:type="spellEnd"/>
-            <w:r>
-              <w:rPr>
-                <w:sz w:val="20"/>
-                <w:szCs w:val="20"/>
-              </w:rPr>
-              <w:t>, src/cart/index.html).</w:t>
+              <w:t>I debugged and fixed the “Add to Cart” and cart page access issues, ensuring so-cart updates and displays correctly (src/js/ProductDetails.mjs, src/cart/index.html).</w:t>
+            </w:r>
+          </w:p>
+        </w:tc>
+      </w:tr>
+    </w:tbl>
+    <w:p>
+      <w:pPr>
+        <w:pStyle w:val="NoSpacing"/>
+        <w:rPr>
+          <w:sz w:val="20"/>
+          <w:szCs w:val="20"/>
+        </w:rPr>
+      </w:pPr>
+    </w:p>
+    <w:p>
+      <w:pPr>
+        <w:pStyle w:val="NoSpacing"/>
+        <w:rPr>
+          <w:sz w:val="20"/>
+          <w:szCs w:val="20"/>
+        </w:rPr>
+      </w:pPr>
+    </w:p>
+    <w:tbl>
+      <w:tblPr>
+        <w:tblW w:w="0" w:type="auto"/>
+        <w:tblCellSpacing w:w="15" w:type="dxa"/>
+        <w:tblCellMar>
+          <w:top w:w="15" w:type="dxa"/>
+          <w:left w:w="15" w:type="dxa"/>
+          <w:bottom w:w="15" w:type="dxa"/>
+          <w:right w:w="15" w:type="dxa"/>
+        </w:tblCellMar>
+        <w:tblLook w:val="04A0" w:firstRow="1" w:lastRow="0" w:firstColumn="1" w:lastColumn="0" w:noHBand="0" w:noVBand="1"/>
+      </w:tblPr>
+      <w:tblGrid>
+        <w:gridCol w:w="1105"/>
+        <w:gridCol w:w="2765"/>
+        <w:gridCol w:w="2475"/>
+        <w:gridCol w:w="3015"/>
+      </w:tblGrid>
+      <w:tr>
+        <w:trPr>
+          <w:tblHeader/>
+          <w:tblCellSpacing w:w="15" w:type="dxa"/>
+        </w:trPr>
+        <w:tc>
+          <w:tcPr>
+            <w:tcW w:w="0" w:type="auto"/>
+            <w:vAlign w:val="center"/>
+            <w:hideMark/>
+          </w:tcPr>
+          <w:p>
+            <w:pPr>
+              <w:pStyle w:val="NoSpacing"/>
+              <w:rPr>
+                <w:b/>
+                <w:bCs/>
+                <w:sz w:val="20"/>
+                <w:szCs w:val="20"/>
+              </w:rPr>
+            </w:pPr>
+            <w:r>
+              <w:rPr>
+                <w:b/>
+                <w:bCs/>
+                <w:sz w:val="20"/>
+                <w:szCs w:val="20"/>
+              </w:rPr>
+              <w:t>Date</w:t>
+            </w:r>
+          </w:p>
+        </w:tc>
+        <w:tc>
+          <w:tcPr>
+            <w:tcW w:w="0" w:type="auto"/>
+            <w:vAlign w:val="center"/>
+            <w:hideMark/>
+          </w:tcPr>
+          <w:p>
+            <w:pPr>
+              <w:pStyle w:val="NoSpacing"/>
+              <w:rPr>
+                <w:b/>
+                <w:bCs/>
+                <w:sz w:val="20"/>
+                <w:szCs w:val="20"/>
+              </w:rPr>
+            </w:pPr>
+            <w:r>
+              <w:rPr>
+                <w:b/>
+                <w:bCs/>
+                <w:sz w:val="20"/>
+                <w:szCs w:val="20"/>
+              </w:rPr>
+              <w:t>Learned</w:t>
+            </w:r>
+          </w:p>
+        </w:tc>
+        <w:tc>
+          <w:tcPr>
+            <w:tcW w:w="0" w:type="auto"/>
+            <w:vAlign w:val="center"/>
+            <w:hideMark/>
+          </w:tcPr>
+          <w:p>
+            <w:pPr>
+              <w:pStyle w:val="NoSpacing"/>
+              <w:rPr>
+                <w:b/>
+                <w:bCs/>
+                <w:sz w:val="20"/>
+                <w:szCs w:val="20"/>
+              </w:rPr>
+            </w:pPr>
+            <w:r>
+              <w:rPr>
+                <w:b/>
+                <w:bCs/>
+                <w:sz w:val="20"/>
+                <w:szCs w:val="20"/>
+              </w:rPr>
+              <w:t>Developed</w:t>
+            </w:r>
+          </w:p>
+        </w:tc>
+        <w:tc>
+          <w:tcPr>
+            <w:tcW w:w="0" w:type="auto"/>
+            <w:vAlign w:val="center"/>
+            <w:hideMark/>
+          </w:tcPr>
+          <w:p>
+            <w:pPr>
+              <w:pStyle w:val="NoSpacing"/>
+              <w:rPr>
+                <w:b/>
+                <w:bCs/>
+                <w:sz w:val="20"/>
+                <w:szCs w:val="20"/>
+              </w:rPr>
+            </w:pPr>
+            <w:r>
+              <w:rPr>
+                <w:b/>
+                <w:bCs/>
+                <w:sz w:val="20"/>
+                <w:szCs w:val="20"/>
+              </w:rPr>
+              <w:t>Applied</w:t>
+            </w:r>
+          </w:p>
+        </w:tc>
+      </w:tr>
+      <w:tr>
+        <w:trPr>
+          <w:tblCellSpacing w:w="15" w:type="dxa"/>
+        </w:trPr>
+        <w:tc>
+          <w:tcPr>
+            <w:tcW w:w="0" w:type="auto"/>
+            <w:vAlign w:val="center"/>
+            <w:hideMark/>
+          </w:tcPr>
+          <w:p>
+            <w:pPr>
+              <w:pStyle w:val="NoSpacing"/>
+              <w:rPr>
+                <w:sz w:val="20"/>
+                <w:szCs w:val="20"/>
+              </w:rPr>
+            </w:pPr>
+            <w:r>
+              <w:rPr>
+                <w:sz w:val="20"/>
+                <w:szCs w:val="20"/>
+              </w:rPr>
+              <w:t>09/22/2025 - 09/29/2025</w:t>
+            </w:r>
+          </w:p>
+        </w:tc>
+        <w:tc>
+          <w:tcPr>
+            <w:tcW w:w="0" w:type="auto"/>
+            <w:vAlign w:val="center"/>
+            <w:hideMark/>
+          </w:tcPr>
+          <w:p>
+            <w:pPr>
+              <w:pStyle w:val="NoSpacing"/>
+              <w:rPr>
+                <w:sz w:val="20"/>
+                <w:szCs w:val="20"/>
+              </w:rPr>
+            </w:pPr>
+            <w:r>
+              <w:rPr>
+                <w:sz w:val="20"/>
+                <w:szCs w:val="20"/>
+              </w:rPr>
+              <w:t>- Deepened understanding of GitHub Pages deployment nuances (e.g., base path handling). - Gained insight into Vite build processes and asset management. - Enhanced knowledge of client-side routing and query parameter handling in static sites. - Learned about troubleshooting Vite CJS API deprecation warnings.</w:t>
+            </w:r>
+          </w:p>
+        </w:tc>
+        <w:tc>
+          <w:tcPr>
+            <w:tcW w:w="0" w:type="auto"/>
+            <w:vAlign w:val="center"/>
+            <w:hideMark/>
+          </w:tcPr>
+          <w:p>
+            <w:pPr>
+              <w:pStyle w:val="NoSpacing"/>
+              <w:rPr>
+                <w:sz w:val="20"/>
+                <w:szCs w:val="20"/>
+              </w:rPr>
+            </w:pPr>
+            <w:r>
+              <w:rPr>
+                <w:sz w:val="20"/>
+                <w:szCs w:val="20"/>
+              </w:rPr>
+              <w:t xml:space="preserve">- Created tailored solutions for image path issues across multiple pages. - Developed a robust getParam function to handle URL parameters with custom base paths. - Built a strategy to serve a </w:t>
+            </w:r>
+            <w:proofErr w:type="gramStart"/>
+            <w:r>
+              <w:rPr>
+                <w:sz w:val="20"/>
+                <w:szCs w:val="20"/>
+              </w:rPr>
+              <w:t>single entry</w:t>
+            </w:r>
+            <w:proofErr w:type="gramEnd"/>
+            <w:r>
+              <w:rPr>
+                <w:sz w:val="20"/>
+                <w:szCs w:val="20"/>
+              </w:rPr>
+              <w:t xml:space="preserve"> point with dynamic content on GitHub Pages. - Improved debugging techniques with console logs and network inspection.</w:t>
+            </w:r>
+          </w:p>
+        </w:tc>
+        <w:tc>
+          <w:tcPr>
+            <w:tcW w:w="0" w:type="auto"/>
+            <w:vAlign w:val="center"/>
+            <w:hideMark/>
+          </w:tcPr>
+          <w:p>
+            <w:pPr>
+              <w:pStyle w:val="NoSpacing"/>
+              <w:rPr>
+                <w:sz w:val="20"/>
+                <w:szCs w:val="20"/>
+              </w:rPr>
+            </w:pPr>
+            <w:r>
+              <w:rPr>
+                <w:sz w:val="20"/>
+                <w:szCs w:val="20"/>
+              </w:rPr>
+              <w:t>- Applied fixes to ensure product images and cart images load correctly on both local and deployed environments. - Implemented query parameter updates to enable direct product detail loading without redirects. - Resolved Vite configuration errors to restore local preview functionality. - Assisted in maintaining app integrity by ensuring changes didn’t disrupt core functions (e.g., cart, discount rendering).</w:t>
             </w:r>
           </w:p>
         </w:tc>

</xml_diff>